<commit_message>
Added search functionality in GUI
</commit_message>
<xml_diff>
--- a/Documentation/FindMyPatient documentation.docx
+++ b/Documentation/FindMyPatient documentation.docx
@@ -2145,10 +2145,7 @@
         </w:numPr>
       </w:pPr>
       <w:r>
-        <w:t>C</w:t>
-      </w:r>
-      <w:r>
-        <w:t>reate</w:t>
+        <w:t>Create</w:t>
       </w:r>
     </w:p>
     <w:p>
@@ -2160,10 +2157,7 @@
         </w:numPr>
       </w:pPr>
       <w:r>
-        <w:t>M</w:t>
-      </w:r>
-      <w:r>
-        <w:t>odify</w:t>
+        <w:t>Modify</w:t>
       </w:r>
     </w:p>
     <w:p>
@@ -2271,11 +2265,14 @@
     <w:p>
       <w:pPr>
         <w:pStyle w:val="NoSpacing"/>
-        <w:ind w:left="720"/>
-      </w:pPr>
-    </w:p>
-    <w:p>
-      <w:r>
+        <w:rPr>
+          <w:i/>
+        </w:rPr>
+      </w:pPr>
+      <w:r>
+        <w:rPr>
+          <w:i/>
+        </w:rPr>
         <w:t>Additional features:</w:t>
       </w:r>
     </w:p>
@@ -2670,14 +2667,27 @@
       <w:r>
         <w:t xml:space="preserve">Table </w:t>
       </w:r>
-      <w:fldSimple w:instr=" SEQ Table \* ARABIC ">
-        <w:r>
-          <w:rPr>
-            <w:noProof/>
-          </w:rPr>
-          <w:t>1</w:t>
-        </w:r>
-      </w:fldSimple>
+      <w:r>
+        <w:fldChar w:fldCharType="begin"/>
+      </w:r>
+      <w:r>
+        <w:instrText xml:space="preserve"> SEQ Table \* ARABIC </w:instrText>
+      </w:r>
+      <w:r>
+        <w:fldChar w:fldCharType="separate"/>
+      </w:r>
+      <w:r>
+        <w:rPr>
+          <w:noProof/>
+        </w:rPr>
+        <w:t>1</w:t>
+      </w:r>
+      <w:r>
+        <w:rPr>
+          <w:noProof/>
+        </w:rPr>
+        <w:fldChar w:fldCharType="end"/>
+      </w:r>
       <w:r>
         <w:t xml:space="preserve"> - Requirement analysis</w:t>
       </w:r>
@@ -2871,7 +2881,7 @@
               <w:rPr>
                 <w:b w:val="0"/>
               </w:rPr>
-              <w:t>Front name</w:t>
+              <w:t>ID (unique)</w:t>
             </w:r>
           </w:p>
         </w:tc>
@@ -2884,7 +2894,7 @@
               <w:cnfStyle w:val="000000100000" w:firstRow="0" w:lastRow="0" w:firstColumn="0" w:lastColumn="0" w:oddVBand="0" w:evenVBand="0" w:oddHBand="1" w:evenHBand="0" w:firstRowFirstColumn="0" w:firstRowLastColumn="0" w:lastRowFirstColumn="0" w:lastRowLastColumn="0"/>
             </w:pPr>
             <w:r>
-              <w:t>Name</w:t>
+              <w:t>ID (unique)</w:t>
             </w:r>
           </w:p>
         </w:tc>
@@ -2899,16 +2909,11 @@
             <w:tcW w:w="3182" w:type="dxa"/>
           </w:tcPr>
           <w:p>
-            <w:pPr>
+            <w:r>
               <w:rPr>
                 <w:b w:val="0"/>
               </w:rPr>
-            </w:pPr>
-            <w:r>
-              <w:rPr>
-                <w:b w:val="0"/>
-              </w:rPr>
-              <w:t>Last name</w:t>
+              <w:t>Front name</w:t>
             </w:r>
           </w:p>
         </w:tc>
@@ -2921,7 +2926,10 @@
               <w:cnfStyle w:val="000000000000" w:firstRow="0" w:lastRow="0" w:firstColumn="0" w:lastColumn="0" w:oddVBand="0" w:evenVBand="0" w:oddHBand="0" w:evenHBand="0" w:firstRowFirstColumn="0" w:firstRowLastColumn="0" w:lastRowFirstColumn="0" w:lastRowLastColumn="0"/>
             </w:pPr>
             <w:r>
-              <w:t>Password</w:t>
+              <w:t>Usern</w:t>
+            </w:r>
+            <w:r>
+              <w:t>ame</w:t>
             </w:r>
           </w:p>
         </w:tc>
@@ -2946,7 +2954,7 @@
               <w:rPr>
                 <w:b w:val="0"/>
               </w:rPr>
-              <w:t>Room</w:t>
+              <w:t>Last name</w:t>
             </w:r>
           </w:p>
         </w:tc>
@@ -2959,7 +2967,7 @@
               <w:cnfStyle w:val="000000100000" w:firstRow="0" w:lastRow="0" w:firstColumn="0" w:lastColumn="0" w:oddVBand="0" w:evenVBand="0" w:oddHBand="1" w:evenHBand="0" w:firstRowFirstColumn="0" w:firstRowLastColumn="0" w:lastRowFirstColumn="0" w:lastRowLastColumn="0"/>
             </w:pPr>
             <w:r>
-              <w:t>Application rights</w:t>
+              <w:t>Password</w:t>
             </w:r>
           </w:p>
         </w:tc>
@@ -2974,8 +2982,86 @@
             <w:tcW w:w="3182" w:type="dxa"/>
           </w:tcPr>
           <w:p>
-            <w:r>
-              <w:t>…</w:t>
+            <w:pPr>
+              <w:rPr>
+                <w:b w:val="0"/>
+              </w:rPr>
+            </w:pPr>
+            <w:r>
+              <w:rPr>
+                <w:b w:val="0"/>
+              </w:rPr>
+              <w:t>Social security number</w:t>
+            </w:r>
+          </w:p>
+        </w:tc>
+        <w:tc>
+          <w:tcPr>
+            <w:tcW w:w="3182" w:type="dxa"/>
+          </w:tcPr>
+          <w:p>
+            <w:pPr>
+              <w:cnfStyle w:val="000000000000" w:firstRow="0" w:lastRow="0" w:firstColumn="0" w:lastColumn="0" w:oddVBand="0" w:evenVBand="0" w:oddHBand="0" w:evenHBand="0" w:firstRowFirstColumn="0" w:firstRowLastColumn="0" w:lastRowFirstColumn="0" w:lastRowLastColumn="0"/>
+            </w:pPr>
+            <w:r>
+              <w:t>Application rights</w:t>
+            </w:r>
+          </w:p>
+        </w:tc>
+      </w:tr>
+      <w:tr>
+        <w:trPr>
+          <w:cnfStyle w:val="000000100000" w:firstRow="0" w:lastRow="0" w:firstColumn="0" w:lastColumn="0" w:oddVBand="0" w:evenVBand="0" w:oddHBand="1" w:evenHBand="0" w:firstRowFirstColumn="0" w:firstRowLastColumn="0" w:lastRowFirstColumn="0" w:lastRowLastColumn="0"/>
+          <w:jc w:val="center"/>
+        </w:trPr>
+        <w:tc>
+          <w:tcPr>
+            <w:cnfStyle w:val="001000000000" w:firstRow="0" w:lastRow="0" w:firstColumn="1" w:lastColumn="0" w:oddVBand="0" w:evenVBand="0" w:oddHBand="0" w:evenHBand="0" w:firstRowFirstColumn="0" w:firstRowLastColumn="0" w:lastRowFirstColumn="0" w:lastRowLastColumn="0"/>
+            <w:tcW w:w="3182" w:type="dxa"/>
+          </w:tcPr>
+          <w:p>
+            <w:r>
+              <w:rPr>
+                <w:b w:val="0"/>
+              </w:rPr>
+              <w:t>Telephone number</w:t>
+            </w:r>
+          </w:p>
+        </w:tc>
+        <w:tc>
+          <w:tcPr>
+            <w:tcW w:w="3182" w:type="dxa"/>
+          </w:tcPr>
+          <w:p>
+            <w:pPr>
+              <w:keepNext/>
+              <w:cnfStyle w:val="000000100000" w:firstRow="0" w:lastRow="0" w:firstColumn="0" w:lastColumn="0" w:oddVBand="0" w:evenVBand="0" w:oddHBand="1" w:evenHBand="0" w:firstRowFirstColumn="0" w:firstRowLastColumn="0" w:lastRowFirstColumn="0" w:lastRowLastColumn="0"/>
+            </w:pPr>
+          </w:p>
+        </w:tc>
+        <w:bookmarkStart w:id="6" w:name="_GoBack"/>
+        <w:bookmarkEnd w:id="6"/>
+      </w:tr>
+      <w:tr>
+        <w:trPr>
+          <w:jc w:val="center"/>
+        </w:trPr>
+        <w:tc>
+          <w:tcPr>
+            <w:cnfStyle w:val="001000000000" w:firstRow="0" w:lastRow="0" w:firstColumn="1" w:lastColumn="0" w:oddVBand="0" w:evenVBand="0" w:oddHBand="0" w:evenHBand="0" w:firstRowFirstColumn="0" w:firstRowLastColumn="0" w:lastRowFirstColumn="0" w:lastRowLastColumn="0"/>
+            <w:tcW w:w="3182" w:type="dxa"/>
+          </w:tcPr>
+          <w:p>
+            <w:pPr>
+              <w:rPr>
+                <w:b w:val="0"/>
+              </w:rPr>
+            </w:pPr>
+            <w:r>
+              <w:rPr>
+                <w:b w:val="0"/>
+              </w:rPr>
+              <w:t>Email</w:t>
             </w:r>
           </w:p>
         </w:tc>
@@ -2991,6 +3077,77 @@
           </w:p>
         </w:tc>
       </w:tr>
+      <w:tr>
+        <w:trPr>
+          <w:cnfStyle w:val="000000100000" w:firstRow="0" w:lastRow="0" w:firstColumn="0" w:lastColumn="0" w:oddVBand="0" w:evenVBand="0" w:oddHBand="1" w:evenHBand="0" w:firstRowFirstColumn="0" w:firstRowLastColumn="0" w:lastRowFirstColumn="0" w:lastRowLastColumn="0"/>
+          <w:jc w:val="center"/>
+        </w:trPr>
+        <w:tc>
+          <w:tcPr>
+            <w:cnfStyle w:val="001000000000" w:firstRow="0" w:lastRow="0" w:firstColumn="1" w:lastColumn="0" w:oddVBand="0" w:evenVBand="0" w:oddHBand="0" w:evenHBand="0" w:firstRowFirstColumn="0" w:firstRowLastColumn="0" w:lastRowFirstColumn="0" w:lastRowLastColumn="0"/>
+            <w:tcW w:w="3182" w:type="dxa"/>
+          </w:tcPr>
+          <w:p>
+            <w:pPr>
+              <w:rPr>
+                <w:b w:val="0"/>
+              </w:rPr>
+            </w:pPr>
+            <w:r>
+              <w:rPr>
+                <w:b w:val="0"/>
+              </w:rPr>
+              <w:t>Room</w:t>
+            </w:r>
+          </w:p>
+        </w:tc>
+        <w:tc>
+          <w:tcPr>
+            <w:tcW w:w="3182" w:type="dxa"/>
+          </w:tcPr>
+          <w:p>
+            <w:pPr>
+              <w:keepNext/>
+              <w:cnfStyle w:val="000000100000" w:firstRow="0" w:lastRow="0" w:firstColumn="0" w:lastColumn="0" w:oddVBand="0" w:evenVBand="0" w:oddHBand="1" w:evenHBand="0" w:firstRowFirstColumn="0" w:firstRowLastColumn="0" w:lastRowFirstColumn="0" w:lastRowLastColumn="0"/>
+            </w:pPr>
+          </w:p>
+        </w:tc>
+      </w:tr>
+      <w:tr>
+        <w:trPr>
+          <w:jc w:val="center"/>
+        </w:trPr>
+        <w:tc>
+          <w:tcPr>
+            <w:cnfStyle w:val="001000000000" w:firstRow="0" w:lastRow="0" w:firstColumn="1" w:lastColumn="0" w:oddVBand="0" w:evenVBand="0" w:oddHBand="0" w:evenHBand="0" w:firstRowFirstColumn="0" w:firstRowLastColumn="0" w:lastRowFirstColumn="0" w:lastRowLastColumn="0"/>
+            <w:tcW w:w="3182" w:type="dxa"/>
+          </w:tcPr>
+          <w:p>
+            <w:pPr>
+              <w:rPr>
+                <w:b w:val="0"/>
+              </w:rPr>
+            </w:pPr>
+            <w:r>
+              <w:rPr>
+                <w:b w:val="0"/>
+              </w:rPr>
+              <w:t>….</w:t>
+            </w:r>
+          </w:p>
+        </w:tc>
+        <w:tc>
+          <w:tcPr>
+            <w:tcW w:w="3182" w:type="dxa"/>
+          </w:tcPr>
+          <w:p>
+            <w:pPr>
+              <w:keepNext/>
+              <w:cnfStyle w:val="000000000000" w:firstRow="0" w:lastRow="0" w:firstColumn="0" w:lastColumn="0" w:oddVBand="0" w:evenVBand="0" w:oddHBand="0" w:evenHBand="0" w:firstRowFirstColumn="0" w:firstRowLastColumn="0" w:lastRowFirstColumn="0" w:lastRowLastColumn="0"/>
+            </w:pPr>
+          </w:p>
+        </w:tc>
+      </w:tr>
     </w:tbl>
     <w:p>
       <w:pPr>
@@ -3000,14 +3157,27 @@
       <w:r>
         <w:t xml:space="preserve">Table </w:t>
       </w:r>
-      <w:fldSimple w:instr=" SEQ Table \* ARABIC ">
-        <w:r>
-          <w:rPr>
-            <w:noProof/>
-          </w:rPr>
-          <w:t>2</w:t>
-        </w:r>
-      </w:fldSimple>
+      <w:r>
+        <w:fldChar w:fldCharType="begin"/>
+      </w:r>
+      <w:r>
+        <w:instrText xml:space="preserve"> SEQ Table \* ARABIC </w:instrText>
+      </w:r>
+      <w:r>
+        <w:fldChar w:fldCharType="separate"/>
+      </w:r>
+      <w:r>
+        <w:rPr>
+          <w:noProof/>
+        </w:rPr>
+        <w:t>2</w:t>
+      </w:r>
+      <w:r>
+        <w:rPr>
+          <w:noProof/>
+        </w:rPr>
+        <w:fldChar w:fldCharType="end"/>
+      </w:r>
       <w:r>
         <w:t xml:space="preserve"> – Data models</w:t>
       </w:r>
@@ -3027,14 +3197,14 @@
           <w:rFonts w:eastAsia="Times New Roman"/>
         </w:rPr>
       </w:pPr>
-      <w:bookmarkStart w:id="6" w:name="_Toc442453669"/>
+      <w:bookmarkStart w:id="7" w:name="_Toc442453669"/>
       <w:r>
         <w:rPr>
           <w:rFonts w:eastAsia="Times New Roman"/>
         </w:rPr>
         <w:t>Expected results</w:t>
       </w:r>
-      <w:bookmarkEnd w:id="6"/>
+      <w:bookmarkEnd w:id="7"/>
     </w:p>
     <w:p/>
     <w:p>
@@ -3044,14 +3214,22 @@
           <w:rFonts w:eastAsia="Times New Roman"/>
         </w:rPr>
       </w:pPr>
-      <w:bookmarkStart w:id="7" w:name="_Toc442453670"/>
+      <w:bookmarkStart w:id="8" w:name="_Toc442453670"/>
       <w:r>
         <w:rPr>
           <w:rFonts w:eastAsia="Times New Roman"/>
         </w:rPr>
         <w:t>Algorithms study</w:t>
       </w:r>
-      <w:bookmarkEnd w:id="7"/>
+      <w:bookmarkEnd w:id="8"/>
+    </w:p>
+    <w:p>
+      <w:r>
+        <w:t>To</w:t>
+      </w:r>
+      <w:r>
+        <w:t xml:space="preserve"> </w:t>
+      </w:r>
     </w:p>
     <w:tbl>
       <w:tblPr>
@@ -3416,14 +3594,27 @@
       <w:r>
         <w:t xml:space="preserve">Table </w:t>
       </w:r>
-      <w:fldSimple w:instr=" SEQ Table \* ARABIC ">
-        <w:r>
-          <w:rPr>
-            <w:noProof/>
-          </w:rPr>
-          <w:t>3</w:t>
-        </w:r>
-      </w:fldSimple>
+      <w:r>
+        <w:fldChar w:fldCharType="begin"/>
+      </w:r>
+      <w:r>
+        <w:instrText xml:space="preserve"> SEQ Table \* ARABIC </w:instrText>
+      </w:r>
+      <w:r>
+        <w:fldChar w:fldCharType="separate"/>
+      </w:r>
+      <w:r>
+        <w:rPr>
+          <w:noProof/>
+        </w:rPr>
+        <w:t>3</w:t>
+      </w:r>
+      <w:r>
+        <w:rPr>
+          <w:noProof/>
+        </w:rPr>
+        <w:fldChar w:fldCharType="end"/>
+      </w:r>
       <w:r>
         <w:t xml:space="preserve"> - Algorithm study</w:t>
       </w:r>
@@ -3435,14 +3626,14 @@
           <w:rFonts w:eastAsia="Times New Roman"/>
         </w:rPr>
       </w:pPr>
-      <w:bookmarkStart w:id="8" w:name="_Toc442453671"/>
+      <w:bookmarkStart w:id="9" w:name="_Toc442453671"/>
       <w:r>
         <w:rPr>
           <w:rFonts w:eastAsia="Times New Roman"/>
         </w:rPr>
         <w:t>Scope of the application (limits, evolutions)</w:t>
       </w:r>
-      <w:bookmarkEnd w:id="8"/>
+      <w:bookmarkEnd w:id="9"/>
     </w:p>
     <w:p>
       <w:pPr>
@@ -3470,7 +3661,7 @@
           <w:szCs w:val="18"/>
         </w:rPr>
       </w:pPr>
-      <w:bookmarkStart w:id="9" w:name="_Toc442453672"/>
+      <w:bookmarkStart w:id="10" w:name="_Toc442453672"/>
       <w:r>
         <w:rPr>
           <w:rFonts w:eastAsia="Times New Roman"/>
@@ -3478,7 +3669,7 @@
         <w:lastRenderedPageBreak/>
         <w:t>Conception</w:t>
       </w:r>
-      <w:bookmarkEnd w:id="9"/>
+      <w:bookmarkEnd w:id="10"/>
     </w:p>
     <w:p>
       <w:pPr>
@@ -3487,14 +3678,14 @@
           <w:rFonts w:eastAsia="Times New Roman"/>
         </w:rPr>
       </w:pPr>
-      <w:bookmarkStart w:id="10" w:name="_Toc442453673"/>
+      <w:bookmarkStart w:id="11" w:name="_Toc442453673"/>
       <w:r>
         <w:rPr>
           <w:rFonts w:eastAsia="Times New Roman"/>
         </w:rPr>
         <w:t>Chosen algorithm</w:t>
       </w:r>
-      <w:bookmarkEnd w:id="10"/>
+      <w:bookmarkEnd w:id="11"/>
     </w:p>
     <w:p>
       <w:pPr>
@@ -3503,24 +3694,24 @@
           <w:rFonts w:eastAsia="Times New Roman"/>
         </w:rPr>
       </w:pPr>
-      <w:bookmarkStart w:id="11" w:name="_Toc442453674"/>
+      <w:bookmarkStart w:id="12" w:name="_Toc442453674"/>
       <w:r>
         <w:rPr>
           <w:rFonts w:eastAsia="Times New Roman"/>
         </w:rPr>
         <w:t>Architecture</w:t>
       </w:r>
-      <w:bookmarkEnd w:id="11"/>
+      <w:bookmarkEnd w:id="12"/>
     </w:p>
     <w:p>
       <w:pPr>
         <w:pStyle w:val="Heading3"/>
       </w:pPr>
-      <w:bookmarkStart w:id="12" w:name="_Toc442453675"/>
+      <w:bookmarkStart w:id="13" w:name="_Toc442453675"/>
       <w:r>
         <w:t>Overview</w:t>
       </w:r>
-      <w:bookmarkEnd w:id="12"/>
+      <w:bookmarkEnd w:id="13"/>
     </w:p>
     <w:p>
       <w:r>
@@ -3550,8 +3741,6 @@
       <w:r>
         <w:t xml:space="preserve">. </w:t>
       </w:r>
-      <w:bookmarkStart w:id="13" w:name="_GoBack"/>
-      <w:bookmarkEnd w:id="13"/>
     </w:p>
     <w:p/>
     <w:p>
@@ -3624,14 +3813,27 @@
       <w:r>
         <w:t xml:space="preserve">Figure </w:t>
       </w:r>
-      <w:fldSimple w:instr=" SEQ Figure \* ARABIC ">
-        <w:r>
-          <w:rPr>
-            <w:noProof/>
-          </w:rPr>
-          <w:t>1</w:t>
-        </w:r>
-      </w:fldSimple>
+      <w:r>
+        <w:fldChar w:fldCharType="begin"/>
+      </w:r>
+      <w:r>
+        <w:instrText xml:space="preserve"> SEQ Figure \* ARABIC </w:instrText>
+      </w:r>
+      <w:r>
+        <w:fldChar w:fldCharType="separate"/>
+      </w:r>
+      <w:r>
+        <w:rPr>
+          <w:noProof/>
+        </w:rPr>
+        <w:t>1</w:t>
+      </w:r>
+      <w:r>
+        <w:rPr>
+          <w:noProof/>
+        </w:rPr>
+        <w:fldChar w:fldCharType="end"/>
+      </w:r>
       <w:bookmarkEnd w:id="14"/>
       <w:r>
         <w:rPr>
@@ -4312,7 +4514,7 @@
   <w:abstractNum w:abstractNumId="3" w15:restartNumberingAfterBreak="0">
     <w:nsid w:val="3E8B2448"/>
     <w:multiLevelType w:val="multilevel"/>
-    <w:tmpl w:val="0413001F"/>
+    <w:tmpl w:val="F28EC4A0"/>
     <w:lvl w:ilvl="0">
       <w:start w:val="1"/>
       <w:numFmt w:val="decimal"/>
@@ -4323,6 +4525,8 @@
       </w:pPr>
       <w:rPr>
         <w:rFonts w:hint="default"/>
+        <w:b/>
+        <w:i w:val="0"/>
       </w:rPr>
     </w:lvl>
     <w:lvl w:ilvl="1">
@@ -4335,6 +4539,7 @@
       </w:pPr>
       <w:rPr>
         <w:rFonts w:hint="default"/>
+        <w:b/>
       </w:rPr>
     </w:lvl>
     <w:lvl w:ilvl="2">
@@ -6226,7 +6431,7 @@
 </file>
 
 <file path=customXml/itemProps1.xml><?xml version="1.0" encoding="utf-8"?>
-<ds:datastoreItem xmlns:ds="http://schemas.openxmlformats.org/officeDocument/2006/customXml" ds:itemID="{F12F7B69-84B8-4BF0-8AC9-29EC3A68AD1D}">
+<ds:datastoreItem xmlns:ds="http://schemas.openxmlformats.org/officeDocument/2006/customXml" ds:itemID="{E829B3C1-6D74-4353-8082-3B029142AE57}">
   <ds:schemaRefs>
     <ds:schemaRef ds:uri="http://schemas.openxmlformats.org/officeDocument/2006/bibliography"/>
   </ds:schemaRefs>

</xml_diff>